<commit_message>
projeto de software - Plataforma de implementação (em andamento)
</commit_message>
<xml_diff>
--- a/Documentos/Documento de Projeto de Software.docx
+++ b/Documentos/Documento de Projeto de Software.docx
@@ -203,8 +203,8 @@
         <w:jc w:val="both"/>
         <w:rPr>
           <w:rFonts w:hint="default" w:ascii="Times New Roman" w:hAnsi="Times New Roman" w:eastAsia="TimesNewRoman" w:cs="Times New Roman"/>
-          <w:b/>
-          <w:bCs/>
+          <w:b w:val="0"/>
+          <w:bCs w:val="0"/>
           <w:sz w:val="28"/>
           <w:szCs w:val="28"/>
           <w:lang w:val="pt-BR"/>
@@ -237,8 +237,285 @@
           <w:lang w:val="pt-BR"/>
         </w:rPr>
       </w:pPr>
-      <w:bookmarkStart w:id="0" w:name="_GoBack"/>
-      <w:bookmarkEnd w:id="0"/>
+    </w:p>
+    <w:p>
+      <w:pPr>
+        <w:keepNext w:val="0"/>
+        <w:keepLines w:val="0"/>
+        <w:pageBreakBefore w:val="0"/>
+        <w:widowControl/>
+        <w:kinsoku/>
+        <w:wordWrap/>
+        <w:overflowPunct/>
+        <w:topLinePunct w:val="0"/>
+        <w:autoSpaceDE/>
+        <w:autoSpaceDN/>
+        <w:bidi w:val="0"/>
+        <w:adjustRightInd/>
+        <w:snapToGrid/>
+        <w:spacing w:line="360" w:lineRule="auto"/>
+        <w:ind w:left="0" w:leftChars="0" w:right="0" w:rightChars="0" w:firstLine="420" w:firstLineChars="175"/>
+        <w:jc w:val="both"/>
+        <w:textAlignment w:val="auto"/>
+        <w:outlineLvl w:val="9"/>
+        <w:rPr>
+          <w:rFonts w:hint="default" w:ascii="Times New Roman" w:hAnsi="Times New Roman" w:eastAsia="TimesNewRoman" w:cs="Times New Roman"/>
+          <w:b w:val="0"/>
+          <w:bCs w:val="0"/>
+          <w:sz w:val="24"/>
+          <w:szCs w:val="24"/>
+          <w:lang w:val="pt-BR"/>
+        </w:rPr>
+      </w:pPr>
+      <w:r>
+        <w:rPr>
+          <w:rFonts w:hint="default" w:ascii="Times New Roman" w:hAnsi="Times New Roman" w:eastAsia="TimesNewRoman" w:cs="Times New Roman"/>
+          <w:sz w:val="24"/>
+          <w:szCs w:val="24"/>
+        </w:rPr>
+        <w:t xml:space="preserve">Este documento apresenta o documento de projeto (design) do sistema de </w:t>
+      </w:r>
+      <w:r>
+        <w:rPr>
+          <w:rFonts w:hint="default" w:ascii="Times New Roman" w:hAnsi="Times New Roman" w:eastAsia="TimesNewRoman" w:cs="Times New Roman"/>
+          <w:b w:val="0"/>
+          <w:bCs w:val="0"/>
+          <w:sz w:val="24"/>
+          <w:szCs w:val="24"/>
+          <w:lang w:val="pt-BR"/>
+        </w:rPr>
+        <w:t>Agenda Pessoal de Tarefas</w:t>
+      </w:r>
+      <w:r>
+        <w:rPr>
+          <w:rFonts w:hint="default" w:ascii="Times New Roman" w:hAnsi="Times New Roman" w:eastAsia="TimesNewRoman" w:cs="Times New Roman"/>
+          <w:sz w:val="24"/>
+          <w:szCs w:val="24"/>
+        </w:rPr>
+        <w:t>. Essa atividade foi conduzida em refinamentos</w:t>
+      </w:r>
+      <w:r>
+        <w:rPr>
+          <w:rFonts w:hint="default" w:ascii="Times New Roman" w:hAnsi="Times New Roman" w:eastAsia="TimesNewRoman" w:cs="Times New Roman"/>
+          <w:sz w:val="24"/>
+          <w:szCs w:val="24"/>
+          <w:lang w:val="pt-BR"/>
+        </w:rPr>
+        <w:t xml:space="preserve"> </w:t>
+      </w:r>
+      <w:r>
+        <w:rPr>
+          <w:rFonts w:hint="default" w:ascii="Times New Roman" w:hAnsi="Times New Roman" w:eastAsia="TimesNewRoman" w:cs="Times New Roman"/>
+          <w:sz w:val="24"/>
+          <w:szCs w:val="24"/>
+        </w:rPr>
+        <w:t>sucessivos, começando pelo projeto da arquitetura do sistema, passando ao detalhamento</w:t>
+      </w:r>
+      <w:r>
+        <w:rPr>
+          <w:rFonts w:hint="default" w:ascii="Times New Roman" w:hAnsi="Times New Roman" w:eastAsia="TimesNewRoman" w:cs="Times New Roman"/>
+          <w:sz w:val="24"/>
+          <w:szCs w:val="24"/>
+          <w:lang w:val="pt-BR"/>
+        </w:rPr>
+        <w:t xml:space="preserve"> </w:t>
+      </w:r>
+      <w:r>
+        <w:rPr>
+          <w:rFonts w:hint="default" w:ascii="Times New Roman" w:hAnsi="Times New Roman" w:eastAsia="TimesNewRoman" w:cs="Times New Roman"/>
+          <w:sz w:val="24"/>
+          <w:szCs w:val="24"/>
+        </w:rPr>
+        <w:t>dos componentes da arquitetura, até chegar ao projeto detalhado das classes. Este</w:t>
+      </w:r>
+      <w:r>
+        <w:rPr>
+          <w:rFonts w:hint="default" w:ascii="Times New Roman" w:hAnsi="Times New Roman" w:eastAsia="TimesNewRoman" w:cs="Times New Roman"/>
+          <w:sz w:val="24"/>
+          <w:szCs w:val="24"/>
+          <w:lang w:val="pt-BR"/>
+        </w:rPr>
+        <w:t xml:space="preserve"> </w:t>
+      </w:r>
+      <w:r>
+        <w:rPr>
+          <w:rFonts w:hint="default" w:ascii="Times New Roman" w:hAnsi="Times New Roman" w:eastAsia="TimesNewRoman" w:cs="Times New Roman"/>
+          <w:sz w:val="24"/>
+          <w:szCs w:val="24"/>
+        </w:rPr>
+        <w:t>documento está</w:t>
+      </w:r>
+      <w:r>
+        <w:rPr>
+          <w:rFonts w:hint="default" w:ascii="Times New Roman" w:hAnsi="Times New Roman" w:eastAsia="TimesNewRoman" w:cs="Times New Roman"/>
+          <w:sz w:val="24"/>
+          <w:szCs w:val="24"/>
+          <w:lang w:val="pt-BR"/>
+        </w:rPr>
+        <w:t xml:space="preserve"> </w:t>
+      </w:r>
+      <w:r>
+        <w:rPr>
+          <w:rFonts w:hint="default" w:ascii="Times New Roman" w:hAnsi="Times New Roman" w:eastAsia="TimesNewRoman" w:cs="Times New Roman"/>
+          <w:sz w:val="24"/>
+          <w:szCs w:val="24"/>
+        </w:rPr>
+        <w:t>organizado da seguinte forma: a seção 2 apresenta a plataforma de software</w:t>
+      </w:r>
+      <w:r>
+        <w:rPr>
+          <w:rFonts w:hint="default" w:ascii="Times New Roman" w:hAnsi="Times New Roman" w:eastAsia="TimesNewRoman" w:cs="Times New Roman"/>
+          <w:sz w:val="24"/>
+          <w:szCs w:val="24"/>
+          <w:lang w:val="pt-BR"/>
+        </w:rPr>
+        <w:t xml:space="preserve"> </w:t>
+      </w:r>
+      <w:r>
+        <w:rPr>
+          <w:rFonts w:hint="default" w:ascii="Times New Roman" w:hAnsi="Times New Roman" w:eastAsia="TimesNewRoman" w:cs="Times New Roman"/>
+          <w:sz w:val="24"/>
+          <w:szCs w:val="24"/>
+        </w:rPr>
+        <w:t>a ser utilizada na implementação do sistema; a seção 3 discute aspectos do projeto da</w:t>
+      </w:r>
+      <w:r>
+        <w:rPr>
+          <w:rFonts w:hint="default" w:ascii="Times New Roman" w:hAnsi="Times New Roman" w:eastAsia="TimesNewRoman" w:cs="Times New Roman"/>
+          <w:sz w:val="24"/>
+          <w:szCs w:val="24"/>
+          <w:lang w:val="pt-BR"/>
+        </w:rPr>
+        <w:t xml:space="preserve"> </w:t>
+      </w:r>
+      <w:r>
+        <w:rPr>
+          <w:rFonts w:hint="default" w:ascii="Times New Roman" w:hAnsi="Times New Roman" w:eastAsia="TimesNewRoman" w:cs="Times New Roman"/>
+          <w:sz w:val="24"/>
+          <w:szCs w:val="24"/>
+        </w:rPr>
+        <w:t>arquitetura do sistema; as seções 4 e</w:t>
+      </w:r>
+      <w:r>
+        <w:rPr>
+          <w:rFonts w:hint="default" w:ascii="Times New Roman" w:hAnsi="Times New Roman" w:eastAsia="TimesNewRoman" w:cs="Times New Roman"/>
+          <w:sz w:val="24"/>
+          <w:szCs w:val="24"/>
+          <w:lang w:val="pt-BR"/>
+        </w:rPr>
+        <w:t xml:space="preserve"> </w:t>
+      </w:r>
+      <w:r>
+        <w:rPr>
+          <w:rFonts w:hint="default" w:ascii="Times New Roman" w:hAnsi="Times New Roman" w:eastAsia="TimesNewRoman" w:cs="Times New Roman"/>
+          <w:sz w:val="24"/>
+          <w:szCs w:val="24"/>
+        </w:rPr>
+        <w:t>finalmente, a seção</w:t>
+      </w:r>
+      <w:r>
+        <w:rPr>
+          <w:rFonts w:hint="default" w:ascii="Times New Roman" w:hAnsi="Times New Roman" w:eastAsia="TimesNewRoman" w:cs="Times New Roman"/>
+          <w:sz w:val="24"/>
+          <w:szCs w:val="24"/>
+        </w:rPr>
+        <w:t xml:space="preserve"> 5 apresentam os modelos relativos aos subsistemas</w:t>
+      </w:r>
+      <w:r>
+        <w:rPr>
+          <w:rFonts w:hint="default" w:ascii="Times New Roman" w:hAnsi="Times New Roman" w:eastAsia="TimesNewRoman" w:cs="Times New Roman"/>
+          <w:sz w:val="24"/>
+          <w:szCs w:val="24"/>
+          <w:lang w:val="pt-BR"/>
+        </w:rPr>
+        <w:t xml:space="preserve"> </w:t>
+      </w:r>
+      <w:r>
+        <w:rPr>
+          <w:rFonts w:hint="default" w:ascii="Times New Roman" w:hAnsi="Times New Roman" w:eastAsia="TimesNewRoman" w:cs="Times New Roman"/>
+          <w:sz w:val="24"/>
+          <w:szCs w:val="24"/>
+        </w:rPr>
+        <w:t>identificados;</w:t>
+      </w:r>
+    </w:p>
+    <w:p>
+      <w:pPr>
+        <w:keepNext w:val="0"/>
+        <w:keepLines w:val="0"/>
+        <w:pageBreakBefore w:val="0"/>
+        <w:widowControl/>
+        <w:numPr>
+          <w:ilvl w:val="0"/>
+          <w:numId w:val="0"/>
+        </w:numPr>
+        <w:kinsoku/>
+        <w:wordWrap/>
+        <w:overflowPunct/>
+        <w:topLinePunct w:val="0"/>
+        <w:autoSpaceDE/>
+        <w:autoSpaceDN/>
+        <w:bidi w:val="0"/>
+        <w:adjustRightInd/>
+        <w:snapToGrid/>
+        <w:spacing w:line="240" w:lineRule="auto"/>
+        <w:ind w:right="0" w:rightChars="0"/>
+        <w:jc w:val="both"/>
+        <w:textAlignment w:val="auto"/>
+        <w:outlineLvl w:val="9"/>
+        <w:rPr>
+          <w:rFonts w:hint="default" w:ascii="Times New Roman" w:hAnsi="Times New Roman" w:eastAsia="TimesNewRoman" w:cs="Times New Roman"/>
+          <w:b w:val="0"/>
+          <w:bCs w:val="0"/>
+          <w:sz w:val="28"/>
+          <w:szCs w:val="28"/>
+          <w:lang w:val="pt-BR"/>
+        </w:rPr>
+      </w:pPr>
+    </w:p>
+    <w:p>
+      <w:pPr>
+        <w:keepNext w:val="0"/>
+        <w:keepLines w:val="0"/>
+        <w:pageBreakBefore w:val="0"/>
+        <w:widowControl/>
+        <w:numPr>
+          <w:ilvl w:val="0"/>
+          <w:numId w:val="1"/>
+        </w:numPr>
+        <w:kinsoku/>
+        <w:wordWrap/>
+        <w:overflowPunct/>
+        <w:topLinePunct w:val="0"/>
+        <w:autoSpaceDE/>
+        <w:autoSpaceDN/>
+        <w:bidi w:val="0"/>
+        <w:adjustRightInd/>
+        <w:snapToGrid/>
+        <w:spacing w:line="240" w:lineRule="auto"/>
+        <w:ind w:right="0" w:rightChars="0"/>
+        <w:jc w:val="both"/>
+        <w:textAlignment w:val="auto"/>
+        <w:outlineLvl w:val="9"/>
+        <w:rPr>
+          <w:rFonts w:hint="default" w:ascii="Times New Roman" w:hAnsi="Times New Roman" w:eastAsia="TimesNewRoman" w:cs="Times New Roman"/>
+          <w:b/>
+          <w:bCs/>
+          <w:sz w:val="28"/>
+          <w:szCs w:val="28"/>
+          <w:lang w:val="pt-BR"/>
+        </w:rPr>
+      </w:pPr>
+      <w:r>
+        <w:rPr>
+          <w:rFonts w:hint="default" w:ascii="Times New Roman" w:hAnsi="Times New Roman" w:eastAsia="TimesNewRoman" w:cs="Times New Roman"/>
+          <w:b/>
+          <w:bCs/>
+          <w:sz w:val="28"/>
+          <w:szCs w:val="28"/>
+        </w:rPr>
+        <w:t>Plataforma de Implementação</w:t>
+      </w:r>
     </w:p>
     <w:p>
       <w:pPr>
@@ -259,14 +536,499 @@
         <w:adjustRightInd/>
         <w:snapToGrid/>
         <w:spacing w:line="240" w:lineRule="auto"/>
-        <w:ind w:left="0" w:leftChars="0" w:right="0" w:rightChars="0" w:firstLine="1134" w:firstLineChars="0"/>
+        <w:ind w:right="0" w:rightChars="0"/>
         <w:jc w:val="both"/>
         <w:textAlignment w:val="auto"/>
         <w:outlineLvl w:val="9"/>
         <w:rPr>
           <w:rFonts w:hint="default" w:ascii="Times New Roman" w:hAnsi="Times New Roman" w:eastAsia="TimesNewRoman" w:cs="Times New Roman"/>
+          <w:b/>
+          <w:bCs/>
+          <w:sz w:val="28"/>
+          <w:szCs w:val="28"/>
+        </w:rPr>
+      </w:pPr>
+    </w:p>
+    <w:p>
+      <w:pPr>
+        <w:spacing w:beforeLines="0" w:afterLines="0" w:line="360" w:lineRule="auto"/>
+        <w:ind w:firstLine="420" w:firstLineChars="0"/>
+        <w:jc w:val="both"/>
+        <w:rPr>
+          <w:rFonts w:hint="default" w:ascii="Times New Roman" w:hAnsi="Times New Roman" w:eastAsia="TimesNewRoman" w:cs="Times New Roman"/>
+          <w:sz w:val="24"/>
+          <w:szCs w:val="24"/>
+        </w:rPr>
+      </w:pPr>
+      <w:r>
+        <w:rPr>
+          <w:rFonts w:hint="default" w:ascii="Times New Roman" w:hAnsi="Times New Roman" w:eastAsia="TimesNewRoman" w:cs="Times New Roman"/>
+          <w:sz w:val="24"/>
+          <w:szCs w:val="24"/>
+        </w:rPr>
+        <w:t>O sistema em questão trata-se de um Sistema de Informação e apresenta as</w:t>
+      </w:r>
+      <w:r>
+        <w:rPr>
+          <w:rFonts w:hint="default" w:ascii="Times New Roman" w:hAnsi="Times New Roman" w:eastAsia="TimesNewRoman" w:cs="Times New Roman"/>
+          <w:sz w:val="24"/>
+          <w:szCs w:val="24"/>
+          <w:lang w:val="pt-BR"/>
+        </w:rPr>
+        <w:t xml:space="preserve"> </w:t>
+      </w:r>
+      <w:r>
+        <w:rPr>
+          <w:rFonts w:hint="default" w:ascii="Times New Roman" w:hAnsi="Times New Roman" w:eastAsia="TimesNewRoman" w:cs="Times New Roman"/>
+          <w:sz w:val="24"/>
+          <w:szCs w:val="24"/>
+        </w:rPr>
+        <w:t>seguintes características:</w:t>
+      </w:r>
+    </w:p>
+    <w:p>
+      <w:pPr>
+        <w:numPr>
+          <w:ilvl w:val="0"/>
+          <w:numId w:val="2"/>
+        </w:numPr>
+        <w:tabs>
+          <w:tab w:val="left" w:pos="420"/>
+        </w:tabs>
+        <w:spacing w:beforeLines="0" w:afterLines="0"/>
+        <w:ind w:left="1260" w:leftChars="0" w:hanging="420" w:firstLineChars="0"/>
+        <w:jc w:val="left"/>
+        <w:rPr>
+          <w:rFonts w:hint="default" w:ascii="Times New Roman" w:hAnsi="Times New Roman" w:eastAsia="TimesNewRoman" w:cs="Times New Roman"/>
+          <w:sz w:val="24"/>
+          <w:szCs w:val="24"/>
+        </w:rPr>
+      </w:pPr>
+      <w:r>
+        <w:rPr>
+          <w:rFonts w:hint="default" w:ascii="Times New Roman" w:hAnsi="Times New Roman" w:eastAsia="TimesNewRoman" w:cs="Times New Roman"/>
+          <w:sz w:val="24"/>
+          <w:szCs w:val="24"/>
+        </w:rPr>
+        <w:t>Envolve grande quantidade de dados e a sua gerência deve ser feita usando um</w:t>
+      </w:r>
+      <w:r>
+        <w:rPr>
+          <w:rFonts w:hint="default" w:ascii="Times New Roman" w:hAnsi="Times New Roman" w:eastAsia="TimesNewRoman" w:cs="Times New Roman"/>
+          <w:sz w:val="24"/>
+          <w:szCs w:val="24"/>
+          <w:lang w:val="pt-BR"/>
+        </w:rPr>
+        <w:t xml:space="preserve"> </w:t>
+      </w:r>
+      <w:r>
+        <w:rPr>
+          <w:rFonts w:hint="default" w:ascii="Times New Roman" w:hAnsi="Times New Roman" w:eastAsia="TimesNewRoman" w:cs="Times New Roman"/>
+          <w:sz w:val="24"/>
+          <w:szCs w:val="24"/>
+        </w:rPr>
+        <w:t>banco de dados;</w:t>
+      </w:r>
+    </w:p>
+    <w:p>
+      <w:pPr>
+        <w:numPr>
+          <w:ilvl w:val="0"/>
+          <w:numId w:val="2"/>
+        </w:numPr>
+        <w:tabs>
+          <w:tab w:val="left" w:pos="420"/>
+        </w:tabs>
+        <w:spacing w:beforeLines="0" w:afterLines="0" w:line="360" w:lineRule="auto"/>
+        <w:ind w:left="1260" w:leftChars="0" w:hanging="420" w:firstLineChars="0"/>
+        <w:jc w:val="both"/>
+        <w:rPr>
+          <w:rFonts w:hint="default" w:ascii="Times New Roman" w:hAnsi="Times New Roman" w:eastAsia="TimesNewRoman" w:cs="Times New Roman"/>
+          <w:sz w:val="24"/>
+          <w:szCs w:val="24"/>
+          <w:lang w:val="pt-BR"/>
+        </w:rPr>
+      </w:pPr>
+      <w:bookmarkStart w:id="0" w:name="_GoBack"/>
+      <w:r>
+        <w:rPr>
+          <w:rFonts w:hint="default" w:ascii="Times New Roman" w:hAnsi="Times New Roman" w:eastAsia="TimesNewRoman" w:cs="Times New Roman"/>
+          <w:sz w:val="24"/>
+          <w:szCs w:val="24"/>
+        </w:rPr>
+        <w:t>Há uma grande quantidade de interfaces com o usuário;</w:t>
+      </w:r>
+      <w:bookmarkEnd w:id="0"/>
+    </w:p>
+    <w:p>
+      <w:pPr>
+        <w:numPr>
+          <w:ilvl w:val="0"/>
+          <w:numId w:val="2"/>
+        </w:numPr>
+        <w:tabs>
+          <w:tab w:val="left" w:pos="420"/>
+        </w:tabs>
+        <w:spacing w:beforeLines="0" w:afterLines="0" w:line="360" w:lineRule="auto"/>
+        <w:ind w:left="1260" w:leftChars="0" w:hanging="420" w:firstLineChars="0"/>
+        <w:jc w:val="both"/>
+        <w:rPr>
+          <w:rFonts w:hint="default" w:ascii="Times New Roman" w:hAnsi="Times New Roman" w:eastAsia="TimesNewRoman" w:cs="Times New Roman"/>
+          <w:sz w:val="24"/>
+          <w:szCs w:val="24"/>
+        </w:rPr>
+      </w:pPr>
+      <w:r>
+        <w:rPr>
+          <w:rFonts w:hint="default" w:ascii="Times New Roman" w:hAnsi="Times New Roman" w:eastAsia="TimesNewRoman" w:cs="Times New Roman"/>
+          <w:sz w:val="24"/>
+          <w:szCs w:val="24"/>
+          <w:lang w:val="pt-BR"/>
+        </w:rPr>
+        <w:t xml:space="preserve">O sistema deverá ser </w:t>
+      </w:r>
+      <w:r>
+        <w:rPr>
+          <w:rFonts w:hint="default" w:ascii="Times New Roman" w:hAnsi="Times New Roman" w:eastAsia="SimSun" w:cs="Times New Roman"/>
+          <w:b w:val="0"/>
+          <w:bCs/>
+          <w:i w:val="0"/>
+          <w:caps w:val="0"/>
+          <w:color w:val="222222"/>
+          <w:spacing w:val="0"/>
+          <w:sz w:val="24"/>
+          <w:szCs w:val="24"/>
+          <w:shd w:val="clear" w:fill="FFFFFF"/>
+        </w:rPr>
+        <w:t>multiplataforma</w:t>
+      </w:r>
+      <w:r>
+        <w:rPr>
+          <w:rFonts w:hint="default" w:ascii="Times New Roman" w:hAnsi="Times New Roman" w:eastAsia="SimSun" w:cs="Times New Roman"/>
+          <w:b w:val="0"/>
+          <w:bCs/>
+          <w:i w:val="0"/>
+          <w:caps w:val="0"/>
+          <w:color w:val="222222"/>
+          <w:spacing w:val="0"/>
+          <w:sz w:val="24"/>
+          <w:szCs w:val="24"/>
+          <w:shd w:val="clear" w:fill="FFFFFF"/>
+          <w:lang w:val="pt-BR"/>
+        </w:rPr>
+        <w:t xml:space="preserve"> (Ou seja, acessível por celular, computador, tablet)</w:t>
+      </w:r>
+      <w:r>
+        <w:rPr>
+          <w:rFonts w:hint="default" w:ascii="Times New Roman" w:hAnsi="Times New Roman" w:eastAsia="TimesNewRoman" w:cs="Times New Roman"/>
+          <w:sz w:val="24"/>
+          <w:szCs w:val="24"/>
+          <w:lang w:val="pt-BR"/>
+        </w:rPr>
+        <w:t>;</w:t>
+      </w:r>
+    </w:p>
+    <w:p>
+      <w:pPr>
+        <w:numPr>
+          <w:numId w:val="0"/>
+        </w:numPr>
+        <w:spacing w:beforeLines="0" w:afterLines="0" w:line="360" w:lineRule="auto"/>
+        <w:jc w:val="both"/>
+        <w:rPr>
+          <w:rFonts w:hint="default" w:ascii="Times New Roman" w:hAnsi="Times New Roman" w:eastAsia="TimesNewRoman" w:cs="Times New Roman"/>
+          <w:sz w:val="24"/>
+          <w:szCs w:val="24"/>
+          <w:lang w:val="pt-BR"/>
+        </w:rPr>
+      </w:pPr>
+    </w:p>
+    <w:p>
+      <w:pPr>
+        <w:spacing w:beforeLines="0" w:afterLines="0" w:line="360" w:lineRule="auto"/>
+        <w:ind w:left="0" w:leftChars="0" w:firstLine="420" w:firstLineChars="175"/>
+        <w:jc w:val="both"/>
+        <w:rPr>
+          <w:rFonts w:hint="default" w:ascii="Times New Roman" w:hAnsi="Times New Roman" w:eastAsia="TimesNewRoman" w:cs="Times New Roman"/>
+          <w:sz w:val="24"/>
+          <w:szCs w:val="24"/>
+          <w:lang w:val="pt-BR"/>
+        </w:rPr>
+      </w:pPr>
+      <w:r>
+        <w:rPr>
+          <w:rFonts w:hint="default" w:ascii="Times New Roman" w:hAnsi="Times New Roman" w:eastAsia="TimesNewRoman" w:cs="Times New Roman"/>
+          <w:sz w:val="24"/>
+          <w:szCs w:val="24"/>
+        </w:rPr>
+        <w:t>Levando-se em consideração essas características, decidiu-se implementar o</w:t>
+      </w:r>
+      <w:r>
+        <w:rPr>
+          <w:rFonts w:hint="default" w:ascii="Times New Roman" w:hAnsi="Times New Roman" w:eastAsia="TimesNewRoman" w:cs="Times New Roman"/>
+          <w:sz w:val="24"/>
+          <w:szCs w:val="24"/>
+          <w:lang w:val="pt-BR"/>
+        </w:rPr>
+        <w:t xml:space="preserve"> s</w:t>
+      </w:r>
+      <w:r>
+        <w:rPr>
+          <w:rFonts w:hint="default" w:ascii="Times New Roman" w:hAnsi="Times New Roman" w:eastAsia="TimesNewRoman" w:cs="Times New Roman"/>
+          <w:sz w:val="24"/>
+          <w:szCs w:val="24"/>
+        </w:rPr>
+        <w:t>istema</w:t>
+      </w:r>
+      <w:r>
+        <w:rPr>
+          <w:rFonts w:hint="default" w:ascii="Times New Roman" w:hAnsi="Times New Roman" w:eastAsia="TimesNewRoman" w:cs="Times New Roman"/>
+          <w:sz w:val="24"/>
+          <w:szCs w:val="24"/>
+          <w:lang w:val="pt-BR"/>
+        </w:rPr>
+        <w:t xml:space="preserve"> </w:t>
+      </w:r>
+      <w:r>
+        <w:rPr>
+          <w:rFonts w:hint="default" w:ascii="Times New Roman" w:hAnsi="Times New Roman" w:eastAsia="TimesNewRoman" w:cs="Times New Roman"/>
+          <w:sz w:val="24"/>
+          <w:szCs w:val="24"/>
+        </w:rPr>
+        <w:t xml:space="preserve">para a </w:t>
+      </w:r>
+      <w:r>
+        <w:rPr>
+          <w:rFonts w:hint="default" w:ascii="Times New Roman" w:hAnsi="Times New Roman" w:eastAsia="TimesNewRoman" w:cs="Times New Roman"/>
           <w:b w:val="0"/>
           <w:bCs w:val="0"/>
+          <w:sz w:val="24"/>
+          <w:szCs w:val="24"/>
+          <w:lang w:val="pt-BR"/>
+        </w:rPr>
+        <w:t>Agenda Pessoal de Tarefas</w:t>
+      </w:r>
+      <w:r>
+        <w:rPr>
+          <w:rFonts w:hint="default" w:ascii="Times New Roman" w:hAnsi="Times New Roman" w:eastAsia="TimesNewRoman" w:cs="Times New Roman"/>
+          <w:sz w:val="24"/>
+          <w:szCs w:val="24"/>
+        </w:rPr>
+        <w:t xml:space="preserve"> </w:t>
+      </w:r>
+      <w:r>
+        <w:rPr>
+          <w:rFonts w:hint="default" w:ascii="Times New Roman" w:hAnsi="Times New Roman" w:eastAsia="TimesNewRoman" w:cs="Times New Roman"/>
+          <w:sz w:val="24"/>
+          <w:szCs w:val="24"/>
+          <w:lang w:val="pt-BR"/>
+        </w:rPr>
+        <w:t xml:space="preserve">em uma plataforma Web, </w:t>
+      </w:r>
+      <w:r>
+        <w:rPr>
+          <w:rFonts w:hint="default" w:ascii="Times New Roman" w:hAnsi="Times New Roman" w:eastAsia="TimesNewRoman" w:cs="Times New Roman"/>
+          <w:sz w:val="24"/>
+          <w:szCs w:val="24"/>
+        </w:rPr>
+        <w:t>usando a linguagem de programação</w:t>
+      </w:r>
+      <w:r>
+        <w:rPr>
+          <w:rFonts w:hint="default" w:ascii="Times New Roman" w:hAnsi="Times New Roman" w:eastAsia="TimesNewRoman" w:cs="Times New Roman"/>
+          <w:sz w:val="24"/>
+          <w:szCs w:val="24"/>
+          <w:lang w:val="pt-BR"/>
+        </w:rPr>
+        <w:t xml:space="preserve"> </w:t>
+      </w:r>
+      <w:r>
+        <w:rPr>
+          <w:rFonts w:hint="default" w:ascii="Times New Roman" w:hAnsi="Times New Roman" w:eastAsia="TimesNewRoman" w:cs="Times New Roman"/>
+          <w:sz w:val="24"/>
+          <w:szCs w:val="24"/>
+        </w:rPr>
+        <w:t>Java, o banco de</w:t>
+      </w:r>
+      <w:r>
+        <w:rPr>
+          <w:rFonts w:hint="default" w:ascii="Times New Roman" w:hAnsi="Times New Roman" w:eastAsia="TimesNewRoman" w:cs="Times New Roman"/>
+          <w:sz w:val="24"/>
+          <w:szCs w:val="24"/>
+          <w:lang w:val="pt-BR"/>
+        </w:rPr>
+        <w:t xml:space="preserve"> </w:t>
+      </w:r>
+      <w:r>
+        <w:rPr>
+          <w:rFonts w:hint="default" w:ascii="Times New Roman" w:hAnsi="Times New Roman" w:eastAsia="TimesNewRoman" w:cs="Times New Roman"/>
+          <w:sz w:val="24"/>
+          <w:szCs w:val="24"/>
+        </w:rPr>
+        <w:t xml:space="preserve">dados relacional </w:t>
+      </w:r>
+      <w:r>
+        <w:rPr>
+          <w:rFonts w:hint="default" w:ascii="Times New Roman" w:hAnsi="Times New Roman" w:eastAsia="TimesNewRoman" w:cs="Times New Roman"/>
+          <w:sz w:val="24"/>
+          <w:szCs w:val="24"/>
+          <w:lang w:val="pt-BR"/>
+        </w:rPr>
+        <w:t>MySQL</w:t>
+      </w:r>
+      <w:r>
+        <w:rPr>
+          <w:rFonts w:hint="default" w:ascii="Times New Roman" w:hAnsi="Times New Roman" w:eastAsia="TimesNewRoman" w:cs="Times New Roman"/>
+          <w:sz w:val="24"/>
+          <w:szCs w:val="24"/>
+        </w:rPr>
+        <w:t>.</w:t>
+      </w:r>
+    </w:p>
+    <w:p>
+      <w:pPr>
+        <w:numPr>
+          <w:ilvl w:val="0"/>
+          <w:numId w:val="1"/>
+        </w:numPr>
+        <w:spacing w:beforeLines="0" w:afterLines="0" w:line="360" w:lineRule="auto"/>
+        <w:jc w:val="both"/>
+        <w:rPr>
+          <w:rFonts w:hint="default" w:ascii="Times New Roman" w:hAnsi="Times New Roman" w:eastAsia="TimesNewRoman" w:cs="Times New Roman"/>
+          <w:b/>
+          <w:bCs/>
+          <w:sz w:val="28"/>
+          <w:szCs w:val="28"/>
+        </w:rPr>
+      </w:pPr>
+      <w:r>
+        <w:rPr>
+          <w:rFonts w:hint="default" w:ascii="Times New Roman" w:hAnsi="Times New Roman" w:eastAsia="TimesNewRoman" w:cs="Times New Roman"/>
+          <w:b/>
+          <w:bCs/>
+          <w:sz w:val="28"/>
+          <w:szCs w:val="28"/>
+        </w:rPr>
+        <w:t>Arquitetura de Software</w:t>
+      </w:r>
+    </w:p>
+    <w:p>
+      <w:pPr>
+        <w:numPr>
+          <w:numId w:val="0"/>
+        </w:numPr>
+        <w:spacing w:beforeLines="0" w:afterLines="0" w:line="360" w:lineRule="auto"/>
+        <w:ind w:firstLine="420" w:firstLineChars="0"/>
+        <w:jc w:val="both"/>
+        <w:rPr>
+          <w:rFonts w:hint="default" w:ascii="Times New Roman" w:hAnsi="Times New Roman" w:eastAsia="TimesNewRoman" w:cs="Times New Roman"/>
+          <w:b/>
+          <w:bCs/>
+          <w:sz w:val="28"/>
+          <w:szCs w:val="28"/>
+        </w:rPr>
+      </w:pPr>
+    </w:p>
+    <w:p>
+      <w:pPr>
+        <w:numPr>
+          <w:numId w:val="0"/>
+        </w:numPr>
+        <w:spacing w:beforeLines="0" w:afterLines="0" w:line="360" w:lineRule="auto"/>
+        <w:ind w:firstLine="420" w:firstLineChars="0"/>
+        <w:jc w:val="both"/>
+        <w:rPr>
+          <w:rFonts w:hint="default" w:ascii="Times New Roman" w:hAnsi="Times New Roman" w:eastAsia="TimesNewRoman" w:cs="Times New Roman"/>
+          <w:b/>
+          <w:bCs/>
+          <w:sz w:val="28"/>
+          <w:szCs w:val="28"/>
+        </w:rPr>
+      </w:pPr>
+    </w:p>
+    <w:p>
+      <w:pPr>
+        <w:numPr>
+          <w:ilvl w:val="0"/>
+          <w:numId w:val="1"/>
+        </w:numPr>
+        <w:spacing w:beforeLines="0" w:afterLines="0" w:line="360" w:lineRule="auto"/>
+        <w:jc w:val="both"/>
+        <w:rPr>
+          <w:rFonts w:hint="default" w:ascii="Times New Roman" w:hAnsi="Times New Roman" w:eastAsia="TimesNewRoman" w:cs="Times New Roman"/>
+          <w:b/>
+          <w:bCs/>
+          <w:sz w:val="28"/>
+          <w:szCs w:val="28"/>
+        </w:rPr>
+      </w:pPr>
+      <w:r>
+        <w:rPr>
+          <w:rFonts w:hint="default" w:ascii="Times New Roman" w:hAnsi="Times New Roman" w:eastAsia="TimesNewRoman" w:cs="Times New Roman"/>
+          <w:b/>
+          <w:bCs/>
+          <w:sz w:val="28"/>
+          <w:szCs w:val="28"/>
+        </w:rPr>
+        <w:t>Subsistema Controle de Acervo</w:t>
+      </w:r>
+    </w:p>
+    <w:p>
+      <w:pPr>
+        <w:numPr>
+          <w:numId w:val="0"/>
+        </w:numPr>
+        <w:spacing w:beforeLines="0" w:afterLines="0" w:line="360" w:lineRule="auto"/>
+        <w:ind w:firstLine="420" w:firstLineChars="0"/>
+        <w:jc w:val="both"/>
+        <w:rPr>
+          <w:rFonts w:hint="default" w:ascii="Times New Roman" w:hAnsi="Times New Roman" w:eastAsia="TimesNewRoman" w:cs="Times New Roman"/>
+          <w:b/>
+          <w:bCs/>
+          <w:sz w:val="28"/>
+          <w:szCs w:val="28"/>
+        </w:rPr>
+      </w:pPr>
+    </w:p>
+    <w:p>
+      <w:pPr>
+        <w:numPr>
+          <w:ilvl w:val="0"/>
+          <w:numId w:val="1"/>
+        </w:numPr>
+        <w:spacing w:beforeLines="0" w:afterLines="0" w:line="360" w:lineRule="auto"/>
+        <w:jc w:val="both"/>
+        <w:rPr>
+          <w:rFonts w:hint="default" w:ascii="Times New Roman" w:hAnsi="Times New Roman" w:eastAsia="TimesNewRoman" w:cs="Times New Roman"/>
+          <w:b/>
+          <w:bCs/>
+          <w:sz w:val="28"/>
+          <w:szCs w:val="28"/>
+        </w:rPr>
+      </w:pPr>
+      <w:r>
+        <w:rPr>
+          <w:rFonts w:hint="default" w:ascii="Times New Roman" w:hAnsi="Times New Roman" w:eastAsia="TimesNewRoman" w:cs="Times New Roman"/>
+          <w:b/>
+          <w:bCs/>
+          <w:sz w:val="28"/>
+          <w:szCs w:val="28"/>
+        </w:rPr>
+        <w:t>Subsistema Atendimento a Cliente</w:t>
+      </w:r>
+    </w:p>
+    <w:p>
+      <w:pPr>
+        <w:numPr>
+          <w:numId w:val="0"/>
+        </w:numPr>
+        <w:spacing w:beforeLines="0" w:afterLines="0" w:line="360" w:lineRule="auto"/>
+        <w:ind w:firstLine="420" w:firstLineChars="0"/>
+        <w:jc w:val="both"/>
+        <w:rPr>
+          <w:rFonts w:hint="default" w:ascii="Times New Roman" w:hAnsi="Times New Roman" w:eastAsia="TimesNewRoman" w:cs="Times New Roman"/>
+          <w:b/>
+          <w:bCs/>
           <w:sz w:val="28"/>
           <w:szCs w:val="28"/>
           <w:lang w:val="pt-BR"/>
@@ -280,7 +1042,6 @@
       </w:footnotePr>
       <w:pgSz w:w="12240" w:h="15840"/>
       <w:pgMar w:top="1701" w:right="1134" w:bottom="1134" w:left="1701" w:header="720" w:footer="720" w:gutter="0"/>
-      <w:paperSrc/>
       <w:lnNumType w:countBy="0" w:distance="360"/>
       <w:pgNumType w:fmt="decimal"/>
       <w:cols w:space="0" w:num="1"/>
@@ -293,6 +1054,26 @@
 
 <file path=word/numbering.xml><?xml version="1.0" encoding="utf-8"?>
 <w:numbering xmlns:wpc="http://schemas.microsoft.com/office/word/2010/wordprocessingCanvas" xmlns:mc="http://schemas.openxmlformats.org/markup-compatibility/2006" xmlns:o="urn:schemas-microsoft-com:office:office" xmlns:r="http://schemas.openxmlformats.org/officeDocument/2006/relationships" xmlns:m="http://schemas.openxmlformats.org/officeDocument/2006/math" xmlns:v="urn:schemas-microsoft-com:vml" xmlns:wp14="http://schemas.microsoft.com/office/word/2010/wordprocessingDrawing" xmlns:wp="http://schemas.openxmlformats.org/drawingml/2006/wordprocessingDrawing" xmlns:w10="urn:schemas-microsoft-com:office:word" xmlns:w="http://schemas.openxmlformats.org/wordprocessingml/2006/main" xmlns:w14="http://schemas.microsoft.com/office/word/2010/wordml" xmlns:wpg="http://schemas.microsoft.com/office/word/2010/wordprocessingGroup" xmlns:wpi="http://schemas.microsoft.com/office/word/2010/wordprocessingInk" xmlns:wne="http://schemas.microsoft.com/office/word/2006/wordml" xmlns:wps="http://schemas.microsoft.com/office/word/2010/wordprocessingShape" mc:Ignorable="w14 wp14">
+  <w:abstractNum w:abstractNumId="1474477401">
+    <w:nsid w:val="57E2BD59"/>
+    <w:multiLevelType w:val="singleLevel"/>
+    <w:tmpl w:val="57E2BD59"/>
+    <w:lvl w:ilvl="0" w:tentative="1">
+      <w:start w:val="1"/>
+      <w:numFmt w:val="bullet"/>
+      <w:lvlText w:val=""/>
+      <w:lvlJc w:val="left"/>
+      <w:pPr>
+        <w:tabs>
+          <w:tab w:val="left" w:pos="420"/>
+        </w:tabs>
+        <w:ind w:left="420" w:leftChars="0" w:hanging="420" w:firstLineChars="0"/>
+      </w:pPr>
+      <w:rPr>
+        <w:rFonts w:hint="default" w:ascii="Wingdings" w:hAnsi="Wingdings"/>
+      </w:rPr>
+    </w:lvl>
+  </w:abstractNum>
   <w:abstractNum w:abstractNumId="1474475603">
     <w:nsid w:val="57E2B653"/>
     <w:multiLevelType w:val="singleLevel"/>
@@ -308,6 +1089,9 @@
   <w:num w:numId="1">
     <w:abstractNumId w:val="1474475603"/>
   </w:num>
+  <w:num w:numId="2">
+    <w:abstractNumId w:val="1474477401"/>
+  </w:num>
 </w:numbering>
 </file>
 
@@ -316,7 +1100,7 @@
   <w:docDefaults>
     <w:rPrDefault>
       <w:rPr>
-        <w:rFonts w:asciiTheme="minorHAnsi" w:hAnsiTheme="minorHAnsi" w:eastAsiaTheme="minorEastAsia" w:cstheme="minorBidi"/>
+        <w:rFonts w:ascii="Times New Roman" w:hAnsi="Times New Roman" w:eastAsia="SimSun" w:cs="Times New Roman"/>
       </w:rPr>
     </w:rPrDefault>
   </w:docDefaults>
@@ -480,7 +1264,7 @@
       <w:jc w:val="both"/>
     </w:pPr>
     <w:rPr>
-      <w:rFonts w:eastAsia="SimSun"/>
+      <w:rFonts w:eastAsia="SimSun" w:asciiTheme="minorHAnsi" w:hAnsiTheme="minorHAnsi" w:cstheme="minorBidi"/>
       <w:kern w:val="2"/>
       <w:sz w:val="21"/>
     </w:rPr>

</xml_diff>